<commit_message>
Added Batteries for health gain
</commit_message>
<xml_diff>
--- a/Resources.docx
+++ b/Resources.docx
@@ -77,6 +77,55 @@
             <w:rStyle w:val="Hyperlink"/>
           </w:rPr>
           <w:t>https://opengameart.org/content/bullet-collection-1-m484</w:t>
+        </w:r>
+      </w:hyperlink>
+    </w:p>
+    <w:p>
+      <w:r>
+        <w:t>Kind of Techno Icons</w:t>
+      </w:r>
+      <w:r>
+        <w:t>.png</w:t>
+      </w:r>
+    </w:p>
+    <w:p>
+      <w:pPr>
+        <w:rPr>
+          <w:rStyle w:val="username"/>
+        </w:rPr>
+      </w:pPr>
+      <w:r>
+        <w:tab/>
+        <w:t xml:space="preserve">Author: </w:t>
+      </w:r>
+      <w:hyperlink r:id="rId7" w:history="1">
+        <w:r>
+          <w:rPr>
+            <w:rStyle w:val="Hyperlink"/>
+          </w:rPr>
+          <w:t>Fleurman</w:t>
+        </w:r>
+      </w:hyperlink>
+    </w:p>
+    <w:p>
+      <w:pPr>
+        <w:rPr>
+          <w:rStyle w:val="username"/>
+        </w:rPr>
+      </w:pPr>
+      <w:r>
+        <w:rPr>
+          <w:rStyle w:val="username"/>
+        </w:rPr>
+        <w:tab/>
+        <w:t xml:space="preserve">URL: </w:t>
+      </w:r>
+      <w:hyperlink r:id="rId8" w:history="1">
+        <w:r>
+          <w:rPr>
+            <w:rStyle w:val="Hyperlink"/>
+          </w:rPr>
+          <w:t>https://opengameart.org/content/kind-of-techno-icons</w:t>
         </w:r>
       </w:hyperlink>
     </w:p>

</xml_diff>

<commit_message>
Added SFX and Music
Added Damage and Explosion SFX to Enemy, Boss, and Player.
Added Stage and Boss Background Music.
</commit_message>
<xml_diff>
--- a/Resources.docx
+++ b/Resources.docx
@@ -160,6 +160,51 @@
             <w:rStyle w:val="Hyperlink"/>
           </w:rPr>
           <w:t>https://www.shutterstock.com/image-vector/animated-robot-character-creating-scifi-video-780817987</w:t>
+        </w:r>
+      </w:hyperlink>
+    </w:p>
+    <w:p/>
+    <w:p>
+      <w:r>
+        <w:t>SFX:</w:t>
+      </w:r>
+    </w:p>
+    <w:p>
+      <w:r>
+        <w:t>Explosion</w:t>
+      </w:r>
+    </w:p>
+    <w:p>
+      <w:pPr>
+        <w:ind w:left="720"/>
+      </w:pPr>
+      <w:r>
+        <w:t xml:space="preserve">Author: </w:t>
+      </w:r>
+      <w:hyperlink r:id="rId10" w:history="1">
+        <w:proofErr w:type="spellStart"/>
+        <w:r>
+          <w:rPr>
+            <w:rStyle w:val="Hyperlink"/>
+          </w:rPr>
+          <w:t>cydon</w:t>
+        </w:r>
+        <w:proofErr w:type="spellEnd"/>
+      </w:hyperlink>
+    </w:p>
+    <w:p>
+      <w:pPr>
+        <w:ind w:left="720"/>
+      </w:pPr>
+      <w:r>
+        <w:t xml:space="preserve">URL: </w:t>
+      </w:r>
+      <w:hyperlink r:id="rId11" w:history="1">
+        <w:r>
+          <w:rPr>
+            <w:rStyle w:val="Hyperlink"/>
+          </w:rPr>
+          <w:t>https://freesound.org/people/cydon/sounds/268557/</w:t>
         </w:r>
       </w:hyperlink>
     </w:p>

</xml_diff>

<commit_message>
Added Shooting Sound Effect
</commit_message>
<xml_diff>
--- a/Resources.docx
+++ b/Resources.docx
@@ -205,6 +205,77 @@
             <w:rStyle w:val="Hyperlink"/>
           </w:rPr>
           <w:t>https://freesound.org/people/cydon/sounds/268557/</w:t>
+        </w:r>
+      </w:hyperlink>
+    </w:p>
+    <w:p>
+      <w:r>
+        <w:t>Collect</w:t>
+      </w:r>
+    </w:p>
+    <w:p>
+      <w:r>
+        <w:tab/>
+        <w:t>Author:</w:t>
+      </w:r>
+      <w:r>
+        <w:t xml:space="preserve"> </w:t>
+      </w:r>
+      <w:hyperlink r:id="rId12" w:history="1">
+        <w:r>
+          <w:rPr>
+            <w:rStyle w:val="Hyperlink"/>
+          </w:rPr>
+          <w:t>ProjectsU012</w:t>
+        </w:r>
+      </w:hyperlink>
+    </w:p>
+    <w:p>
+      <w:r>
+        <w:tab/>
+        <w:t xml:space="preserve">URL: </w:t>
+      </w:r>
+      <w:hyperlink r:id="rId13" w:history="1">
+        <w:r>
+          <w:rPr>
+            <w:rStyle w:val="Hyperlink"/>
+          </w:rPr>
+          <w:t>https://freesound.org/people/ProjectsU012/sounds/341695/</w:t>
+        </w:r>
+      </w:hyperlink>
+    </w:p>
+    <w:p>
+      <w:r>
+        <w:t>Shoot</w:t>
+      </w:r>
+    </w:p>
+    <w:p>
+      <w:r>
+        <w:tab/>
+        <w:t xml:space="preserve">Author: </w:t>
+      </w:r>
+      <w:hyperlink r:id="rId14" w:history="1">
+        <w:proofErr w:type="spellStart"/>
+        <w:r>
+          <w:rPr>
+            <w:rStyle w:val="Hyperlink"/>
+          </w:rPr>
+          <w:t>jalastram</w:t>
+        </w:r>
+        <w:proofErr w:type="spellEnd"/>
+      </w:hyperlink>
+    </w:p>
+    <w:p>
+      <w:r>
+        <w:tab/>
+        <w:t xml:space="preserve">URL: </w:t>
+      </w:r>
+      <w:hyperlink r:id="rId15" w:history="1">
+        <w:r>
+          <w:rPr>
+            <w:rStyle w:val="Hyperlink"/>
+          </w:rPr>
+          <w:t>https://freesound.org/people/jalastram/sounds/362455/</w:t>
         </w:r>
       </w:hyperlink>
     </w:p>

</xml_diff>

<commit_message>
BUG_FIX: Snakebots should not go through tiles
</commit_message>
<xml_diff>
--- a/Resources.docx
+++ b/Resources.docx
@@ -163,11 +163,26 @@
         </w:r>
       </w:hyperlink>
     </w:p>
-    <w:p/>
+    <w:p>
+      <w:r>
+        <w:t>Title Image</w:t>
+      </w:r>
+    </w:p>
+    <w:p>
+      <w:r>
+        <w:tab/>
+        <w:t xml:space="preserve">Made from: </w:t>
+      </w:r>
+      <w:r>
+        <w:t>cooltext.com</w:t>
+      </w:r>
+    </w:p>
     <w:p>
       <w:r>
         <w:t>SFX:</w:t>
       </w:r>
+      <w:bookmarkStart w:id="0" w:name="_GoBack"/>
+      <w:bookmarkEnd w:id="0"/>
     </w:p>
     <w:p>
       <w:r>
@@ -279,10 +294,7 @@
         </w:r>
       </w:hyperlink>
     </w:p>
-    <w:p>
-      <w:bookmarkStart w:id="0" w:name="_GoBack"/>
-      <w:bookmarkEnd w:id="0"/>
-    </w:p>
+    <w:p/>
     <w:sectPr>
       <w:pgSz w:w="12240" w:h="15840"/>
       <w:pgMar w:top="1440" w:right="1440" w:bottom="1440" w:left="1440" w:header="720" w:footer="720" w:gutter="0"/>

</xml_diff>